<commit_message>
Update on JSON Reference Document
</commit_message>
<xml_diff>
--- a/doc/Json Information.docx
+++ b/doc/Json Information.docx
@@ -395,13 +395,6 @@
       <w:r>
         <w:t>}</w:t>
       </w:r>
-      <w:r>
-        <w:rPr>
-          <w:b/>
-          <w:bCs/>
-        </w:rPr>
-        <w:t>, …</w:t>
-      </w:r>
     </w:p>
     <w:p>
       <w:pPr>
@@ -560,9 +553,6 @@
     <w:p>
       <w:r>
         <w:t>}</w:t>
-      </w:r>
-      <w:r>
-        <w:t>, …</w:t>
       </w:r>
     </w:p>
     <w:sectPr>

</xml_diff>

<commit_message>
Update on Code + Added ERD and Code local server database
</commit_message>
<xml_diff>
--- a/doc/Json Information.docx
+++ b/doc/Json Information.docx
@@ -262,18 +262,6 @@
       </w:r>
     </w:p>
     <w:p>
-      <w:r>
-        <w:tab/>
-      </w:r>
-      <w:r>
-        <w:tab/>
-      </w:r>
-      <w:r>
-        <w:tab/>
-        <w:t>“Closed”: // True, False</w:t>
-      </w:r>
-    </w:p>
-    <w:p>
       <w:pPr>
         <w:ind w:left="720" w:firstLine="720"/>
       </w:pPr>
@@ -322,28 +310,10 @@
       </w:r>
     </w:p>
     <w:p>
-      <w:r>
-        <w:tab/>
-      </w:r>
-      <w:r>
-        <w:tab/>
-      </w:r>
-      <w:r>
-        <w:tab/>
-        <w:t>“Closed”: // True, False</w:t>
-      </w:r>
-    </w:p>
-    <w:p>
       <w:pPr>
         <w:ind w:left="720" w:firstLine="720"/>
       </w:pPr>
-    </w:p>
-    <w:p>
-      <w:pPr>
-        <w:ind w:left="720" w:firstLine="720"/>
-      </w:pPr>
-      <w:r>
-        <w:lastRenderedPageBreak/>
+      <w:r>
         <w:t>}, …</w:t>
       </w:r>
     </w:p>

</xml_diff>